<commit_message>
Use ThreadPoolExecutor in IO-bound.py
</commit_message>
<xml_diff>
--- a/report.docx
+++ b/report.docx
@@ -86,7 +86,6 @@
         </w:rPr>
         <w:t>.</w:t>
       </w:r>
-      <w:proofErr w:type="spellStart"/>
       <w:r>
         <w:rPr>
           <w:sz w:val="28"/>
@@ -95,7 +94,6 @@
         </w:rPr>
         <w:t>py</w:t>
       </w:r>
-      <w:proofErr w:type="spellEnd"/>
       <w:r>
         <w:rPr>
           <w:sz w:val="28"/>
@@ -209,13 +207,285 @@
         <w:ind w:left="-426"/>
         <w:jc w:val="both"/>
         <w:rPr>
-          <w:sz w:val="32"/>
-          <w:szCs w:val="32"/>
-        </w:rPr>
-      </w:pPr>
+          <w:sz w:val="28"/>
+          <w:szCs w:val="28"/>
+        </w:rPr>
+      </w:pPr>
+      <w:r>
+        <w:rPr>
+          <w:sz w:val="28"/>
+          <w:szCs w:val="28"/>
+        </w:rPr>
+        <w:t>Перепишем код, используя ThreadPoolExecutor.</w:t>
+      </w:r>
+    </w:p>
+    <w:p>
+      <w:pPr>
+        <w:ind w:left="-426"/>
+        <w:jc w:val="both"/>
+        <w:rPr>
+          <w:sz w:val="28"/>
+          <w:szCs w:val="28"/>
+        </w:rPr>
+      </w:pPr>
+      <w:r>
+        <w:rPr>
+          <w:sz w:val="28"/>
+          <w:szCs w:val="28"/>
+        </w:rPr>
+        <w:t xml:space="preserve">Время работы, когда </w:t>
+      </w:r>
+      <w:r>
+        <w:rPr>
+          <w:sz w:val="28"/>
+          <w:szCs w:val="28"/>
+        </w:rPr>
+        <w:t>количество воркеров</w:t>
+      </w:r>
+      <w:r>
+        <w:rPr>
+          <w:sz w:val="28"/>
+          <w:szCs w:val="28"/>
+        </w:rPr>
+        <w:t>(потоков):</w:t>
+      </w:r>
+    </w:p>
+    <w:p>
+      <w:pPr>
+        <w:ind w:left="-426"/>
+        <w:jc w:val="both"/>
+        <w:rPr>
+          <w:sz w:val="28"/>
+          <w:szCs w:val="28"/>
+        </w:rPr>
+      </w:pPr>
+      <w:r>
+        <w:rPr>
+          <w:sz w:val="28"/>
+          <w:szCs w:val="28"/>
+        </w:rPr>
+        <w:t>5 – 336,76 секунд</w:t>
+      </w:r>
+    </w:p>
+    <w:p>
+      <w:pPr>
+        <w:ind w:left="-426"/>
+        <w:jc w:val="both"/>
+        <w:rPr>
+          <w:sz w:val="28"/>
+          <w:szCs w:val="28"/>
+        </w:rPr>
+      </w:pPr>
+      <w:r>
+        <w:rPr>
+          <w:noProof/>
+          <w:sz w:val="28"/>
+          <w:szCs w:val="28"/>
+        </w:rPr>
+        <w:drawing>
+          <wp:inline distT="0" distB="0" distL="0" distR="0" wp14:anchorId="6627E295" wp14:editId="4321B41A">
+            <wp:extent cx="5935980" cy="1607820"/>
+            <wp:effectExtent l="0" t="0" r="7620" b="0"/>
+            <wp:docPr id="2" name="Рисунок 2"/>
+            <wp:cNvGraphicFramePr>
+              <a:graphicFrameLocks xmlns:a="http://schemas.openxmlformats.org/drawingml/2006/main" noChangeAspect="1"/>
+            </wp:cNvGraphicFramePr>
+            <a:graphic xmlns:a="http://schemas.openxmlformats.org/drawingml/2006/main">
+              <a:graphicData uri="http://schemas.openxmlformats.org/drawingml/2006/picture">
+                <pic:pic xmlns:pic="http://schemas.openxmlformats.org/drawingml/2006/picture">
+                  <pic:nvPicPr>
+                    <pic:cNvPr id="0" name="Picture 1"/>
+                    <pic:cNvPicPr>
+                      <a:picLocks noChangeAspect="1" noChangeArrowheads="1"/>
+                    </pic:cNvPicPr>
+                  </pic:nvPicPr>
+                  <pic:blipFill>
+                    <a:blip r:embed="rId7">
+                      <a:extLst>
+                        <a:ext uri="{28A0092B-C50C-407E-A947-70E740481C1C}">
+                          <a14:useLocalDpi xmlns:a14="http://schemas.microsoft.com/office/drawing/2010/main" val="0"/>
+                        </a:ext>
+                      </a:extLst>
+                    </a:blip>
+                    <a:srcRect/>
+                    <a:stretch>
+                      <a:fillRect/>
+                    </a:stretch>
+                  </pic:blipFill>
+                  <pic:spPr bwMode="auto">
+                    <a:xfrm>
+                      <a:off x="0" y="0"/>
+                      <a:ext cx="5935980" cy="1607820"/>
+                    </a:xfrm>
+                    <a:prstGeom prst="rect">
+                      <a:avLst/>
+                    </a:prstGeom>
+                    <a:noFill/>
+                    <a:ln>
+                      <a:noFill/>
+                    </a:ln>
+                  </pic:spPr>
+                </pic:pic>
+              </a:graphicData>
+            </a:graphic>
+          </wp:inline>
+        </w:drawing>
+      </w:r>
+    </w:p>
+    <w:p>
+      <w:pPr>
+        <w:ind w:left="-426"/>
+        <w:jc w:val="both"/>
+        <w:rPr>
+          <w:sz w:val="28"/>
+          <w:szCs w:val="28"/>
+        </w:rPr>
+      </w:pPr>
+      <w:r>
+        <w:rPr>
+          <w:sz w:val="28"/>
+          <w:szCs w:val="28"/>
+        </w:rPr>
+        <w:t>10 – 279,7 секунд</w:t>
+      </w:r>
+    </w:p>
+    <w:p>
+      <w:pPr>
+        <w:ind w:left="-426"/>
+        <w:jc w:val="both"/>
+        <w:rPr>
+          <w:sz w:val="28"/>
+          <w:szCs w:val="28"/>
+        </w:rPr>
+      </w:pPr>
+      <w:r>
+        <w:rPr>
+          <w:noProof/>
+        </w:rPr>
+        <w:drawing>
+          <wp:inline distT="0" distB="0" distL="0" distR="0" wp14:anchorId="6A17430D" wp14:editId="516314E8">
+            <wp:extent cx="5940425" cy="1809115"/>
+            <wp:effectExtent l="0" t="0" r="3175" b="635"/>
+            <wp:docPr id="3" name="Рисунок 3"/>
+            <wp:cNvGraphicFramePr>
+              <a:graphicFrameLocks xmlns:a="http://schemas.openxmlformats.org/drawingml/2006/main" noChangeAspect="1"/>
+            </wp:cNvGraphicFramePr>
+            <a:graphic xmlns:a="http://schemas.openxmlformats.org/drawingml/2006/main">
+              <a:graphicData uri="http://schemas.openxmlformats.org/drawingml/2006/picture">
+                <pic:pic xmlns:pic="http://schemas.openxmlformats.org/drawingml/2006/picture">
+                  <pic:nvPicPr>
+                    <pic:cNvPr id="1" name=""/>
+                    <pic:cNvPicPr/>
+                  </pic:nvPicPr>
+                  <pic:blipFill>
+                    <a:blip r:embed="rId8"/>
+                    <a:stretch>
+                      <a:fillRect/>
+                    </a:stretch>
+                  </pic:blipFill>
+                  <pic:spPr>
+                    <a:xfrm>
+                      <a:off x="0" y="0"/>
+                      <a:ext cx="5940425" cy="1809115"/>
+                    </a:xfrm>
+                    <a:prstGeom prst="rect">
+                      <a:avLst/>
+                    </a:prstGeom>
+                  </pic:spPr>
+                </pic:pic>
+              </a:graphicData>
+            </a:graphic>
+          </wp:inline>
+        </w:drawing>
+      </w:r>
+    </w:p>
+    <w:p>
+      <w:pPr>
+        <w:ind w:left="-426"/>
+        <w:jc w:val="both"/>
+        <w:rPr>
+          <w:sz w:val="28"/>
+          <w:szCs w:val="28"/>
+        </w:rPr>
+      </w:pPr>
+      <w:r>
+        <w:rPr>
+          <w:sz w:val="28"/>
+          <w:szCs w:val="28"/>
+        </w:rPr>
+        <w:lastRenderedPageBreak/>
+        <w:t>100 – 40,9 секунд</w:t>
+      </w:r>
+    </w:p>
+    <w:p>
+      <w:pPr>
+        <w:ind w:left="-426"/>
+        <w:jc w:val="both"/>
+        <w:rPr>
+          <w:sz w:val="28"/>
+          <w:szCs w:val="28"/>
+        </w:rPr>
+      </w:pPr>
+      <w:r>
+        <w:rPr>
+          <w:noProof/>
+        </w:rPr>
+        <w:drawing>
+          <wp:inline distT="0" distB="0" distL="0" distR="0" wp14:anchorId="680F5E3F" wp14:editId="1BC4A901">
+            <wp:extent cx="5940425" cy="1473200"/>
+            <wp:effectExtent l="0" t="0" r="3175" b="0"/>
+            <wp:docPr id="4" name="Рисунок 4"/>
+            <wp:cNvGraphicFramePr>
+              <a:graphicFrameLocks xmlns:a="http://schemas.openxmlformats.org/drawingml/2006/main" noChangeAspect="1"/>
+            </wp:cNvGraphicFramePr>
+            <a:graphic xmlns:a="http://schemas.openxmlformats.org/drawingml/2006/main">
+              <a:graphicData uri="http://schemas.openxmlformats.org/drawingml/2006/picture">
+                <pic:pic xmlns:pic="http://schemas.openxmlformats.org/drawingml/2006/picture">
+                  <pic:nvPicPr>
+                    <pic:cNvPr id="1" name=""/>
+                    <pic:cNvPicPr/>
+                  </pic:nvPicPr>
+                  <pic:blipFill>
+                    <a:blip r:embed="rId9"/>
+                    <a:stretch>
+                      <a:fillRect/>
+                    </a:stretch>
+                  </pic:blipFill>
+                  <pic:spPr>
+                    <a:xfrm>
+                      <a:off x="0" y="0"/>
+                      <a:ext cx="5940425" cy="1473200"/>
+                    </a:xfrm>
+                    <a:prstGeom prst="rect">
+                      <a:avLst/>
+                    </a:prstGeom>
+                  </pic:spPr>
+                </pic:pic>
+              </a:graphicData>
+            </a:graphic>
+          </wp:inline>
+        </w:drawing>
+      </w:r>
+    </w:p>
+    <w:p>
+      <w:pPr>
+        <w:ind w:left="-426"/>
+        <w:jc w:val="both"/>
+        <w:rPr>
+          <w:sz w:val="28"/>
+          <w:szCs w:val="28"/>
+        </w:rPr>
+      </w:pPr>
+      <w:r>
+        <w:rPr>
+          <w:sz w:val="28"/>
+          <w:szCs w:val="28"/>
+        </w:rPr>
+        <w:t>Таким образом, увеличение количества потоков не влечет за собой увеличение используемой памяти и загрузки процессора, и при этом дает выигрыш в скорости (времени) выполнения кода.</w:t>
+      </w:r>
     </w:p>
     <w:sectPr>
-      <w:headerReference w:type="default" r:id="rId7"/>
+      <w:headerReference w:type="default" r:id="rId10"/>
       <w:pgSz w:w="11906" w:h="16838"/>
       <w:pgMar w:top="1134" w:right="850" w:bottom="1134" w:left="1701" w:header="708" w:footer="708" w:gutter="0"/>
       <w:cols w:space="708"/>

</xml_diff>

<commit_message>
Use ProcessPoolExecutor in CPU-bound.py and add results to report.docx
</commit_message>
<xml_diff>
--- a/report.docx
+++ b/report.docx
@@ -36,6 +36,46 @@
     <w:p>
       <w:pPr>
         <w:ind w:left="-426"/>
+        <w:rPr>
+          <w:b/>
+          <w:bCs/>
+          <w:sz w:val="32"/>
+          <w:szCs w:val="32"/>
+        </w:rPr>
+      </w:pPr>
+      <w:r>
+        <w:rPr>
+          <w:b/>
+          <w:bCs/>
+          <w:sz w:val="32"/>
+          <w:szCs w:val="32"/>
+          <w:lang w:val="en-US"/>
+        </w:rPr>
+        <w:t>IO</w:t>
+      </w:r>
+      <w:r>
+        <w:rPr>
+          <w:b/>
+          <w:bCs/>
+          <w:sz w:val="32"/>
+          <w:szCs w:val="32"/>
+        </w:rPr>
+        <w:t>-</w:t>
+      </w:r>
+      <w:r>
+        <w:rPr>
+          <w:b/>
+          <w:bCs/>
+          <w:sz w:val="32"/>
+          <w:szCs w:val="32"/>
+          <w:lang w:val="en-US"/>
+        </w:rPr>
+        <w:t>BOUND</w:t>
+      </w:r>
+    </w:p>
+    <w:p>
+      <w:pPr>
+        <w:ind w:left="-426"/>
         <w:jc w:val="both"/>
         <w:rPr>
           <w:sz w:val="28"/>
@@ -153,9 +193,9 @@
           <w:szCs w:val="32"/>
         </w:rPr>
         <w:drawing>
-          <wp:inline distT="0" distB="0" distL="0" distR="0" wp14:anchorId="622EDAFA" wp14:editId="0080D8BB">
-            <wp:extent cx="5943600" cy="3192780"/>
-            <wp:effectExtent l="0" t="0" r="0" b="7620"/>
+          <wp:inline distT="0" distB="0" distL="0" distR="0" wp14:anchorId="622EDAFA" wp14:editId="426FDA58">
+            <wp:extent cx="5700866" cy="1234440"/>
+            <wp:effectExtent l="0" t="0" r="0" b="3810"/>
             <wp:docPr id="1" name="Рисунок 1"/>
             <wp:cNvGraphicFramePr>
               <a:graphicFrameLocks xmlns:a="http://schemas.openxmlformats.org/drawingml/2006/main" noChangeAspect="1"/>
@@ -169,7 +209,7 @@
                       <a:picLocks noChangeAspect="1" noChangeArrowheads="1"/>
                     </pic:cNvPicPr>
                   </pic:nvPicPr>
-                  <pic:blipFill>
+                  <pic:blipFill rotWithShape="1">
                     <a:blip r:embed="rId6" cstate="print">
                       <a:extLst>
                         <a:ext uri="{28A0092B-C50C-407E-A947-70E740481C1C}">
@@ -177,15 +217,13 @@
                         </a:ext>
                       </a:extLst>
                     </a:blip>
-                    <a:srcRect/>
-                    <a:stretch>
-                      <a:fillRect/>
-                    </a:stretch>
+                    <a:srcRect t="26969" r="38462" b="46778"/>
+                    <a:stretch/>
                   </pic:blipFill>
                   <pic:spPr bwMode="auto">
                     <a:xfrm>
                       <a:off x="0" y="0"/>
-                      <a:ext cx="5943600" cy="3192780"/>
+                      <a:ext cx="5742812" cy="1243523"/>
                     </a:xfrm>
                     <a:prstGeom prst="rect">
                       <a:avLst/>
@@ -194,6 +232,11 @@
                     <a:ln>
                       <a:noFill/>
                     </a:ln>
+                    <a:extLst>
+                      <a:ext uri="{53640926-AAD7-44D8-BBD7-CCE9431645EC}">
+                        <a14:shadowObscured xmlns:a14="http://schemas.microsoft.com/office/drawing/2010/main"/>
+                      </a:ext>
+                    </a:extLst>
                   </pic:spPr>
                 </pic:pic>
               </a:graphicData>
@@ -283,9 +326,9 @@
           <w:szCs w:val="28"/>
         </w:rPr>
         <w:drawing>
-          <wp:inline distT="0" distB="0" distL="0" distR="0" wp14:anchorId="6627E295" wp14:editId="4321B41A">
-            <wp:extent cx="5935980" cy="1607820"/>
-            <wp:effectExtent l="0" t="0" r="7620" b="0"/>
+          <wp:inline distT="0" distB="0" distL="0" distR="0" wp14:anchorId="6627E295" wp14:editId="365158B0">
+            <wp:extent cx="5791200" cy="1568605"/>
+            <wp:effectExtent l="0" t="0" r="0" b="0"/>
             <wp:docPr id="2" name="Рисунок 2"/>
             <wp:cNvGraphicFramePr>
               <a:graphicFrameLocks xmlns:a="http://schemas.openxmlformats.org/drawingml/2006/main" noChangeAspect="1"/>
@@ -315,7 +358,7 @@
                   <pic:spPr bwMode="auto">
                     <a:xfrm>
                       <a:off x="0" y="0"/>
-                      <a:ext cx="5935980" cy="1607820"/>
+                      <a:ext cx="5807911" cy="1573131"/>
                     </a:xfrm>
                     <a:prstGeom prst="rect">
                       <a:avLst/>
@@ -363,9 +406,9 @@
           <w:noProof/>
         </w:rPr>
         <w:drawing>
-          <wp:inline distT="0" distB="0" distL="0" distR="0" wp14:anchorId="6A17430D" wp14:editId="516314E8">
-            <wp:extent cx="5940425" cy="1809115"/>
-            <wp:effectExtent l="0" t="0" r="3175" b="635"/>
+          <wp:inline distT="0" distB="0" distL="0" distR="0" wp14:anchorId="6A17430D" wp14:editId="2180202B">
+            <wp:extent cx="5212080" cy="1587303"/>
+            <wp:effectExtent l="0" t="0" r="7620" b="0"/>
             <wp:docPr id="3" name="Рисунок 3"/>
             <wp:cNvGraphicFramePr>
               <a:graphicFrameLocks xmlns:a="http://schemas.openxmlformats.org/drawingml/2006/main" noChangeAspect="1"/>
@@ -386,7 +429,7 @@
                   <pic:spPr>
                     <a:xfrm>
                       <a:off x="0" y="0"/>
-                      <a:ext cx="5940425" cy="1809115"/>
+                      <a:ext cx="5281810" cy="1608539"/>
                     </a:xfrm>
                     <a:prstGeom prst="rect">
                       <a:avLst/>
@@ -413,7 +456,6 @@
           <w:sz w:val="28"/>
           <w:szCs w:val="28"/>
         </w:rPr>
-        <w:lastRenderedPageBreak/>
         <w:t>100 – 40,9 секунд</w:t>
       </w:r>
     </w:p>
@@ -481,11 +523,747 @@
           <w:sz w:val="28"/>
           <w:szCs w:val="28"/>
         </w:rPr>
+        <w:lastRenderedPageBreak/>
         <w:t>Таким образом, увеличение количества потоков не влечет за собой увеличение используемой памяти и загрузки процессора, и при этом дает выигрыш в скорости (времени) выполнения кода.</w:t>
       </w:r>
     </w:p>
+    <w:p>
+      <w:pPr>
+        <w:ind w:left="-426"/>
+        <w:jc w:val="both"/>
+        <w:rPr>
+          <w:b/>
+          <w:bCs/>
+          <w:sz w:val="32"/>
+          <w:szCs w:val="32"/>
+        </w:rPr>
+      </w:pPr>
+      <w:r>
+        <w:rPr>
+          <w:b/>
+          <w:bCs/>
+          <w:sz w:val="32"/>
+          <w:szCs w:val="32"/>
+          <w:lang w:val="en-US"/>
+        </w:rPr>
+        <w:t>CPU</w:t>
+      </w:r>
+      <w:r>
+        <w:rPr>
+          <w:b/>
+          <w:bCs/>
+          <w:sz w:val="32"/>
+          <w:szCs w:val="32"/>
+        </w:rPr>
+        <w:t>-</w:t>
+      </w:r>
+      <w:r>
+        <w:rPr>
+          <w:b/>
+          <w:bCs/>
+          <w:sz w:val="32"/>
+          <w:szCs w:val="32"/>
+          <w:lang w:val="en-US"/>
+        </w:rPr>
+        <w:t>BOUND</w:t>
+      </w:r>
+    </w:p>
+    <w:p>
+      <w:pPr>
+        <w:ind w:left="-426"/>
+        <w:jc w:val="both"/>
+        <w:rPr>
+          <w:sz w:val="28"/>
+          <w:szCs w:val="28"/>
+        </w:rPr>
+      </w:pPr>
+      <w:r>
+        <w:rPr>
+          <w:sz w:val="28"/>
+          <w:szCs w:val="28"/>
+        </w:rPr>
+        <w:t xml:space="preserve">Время генерации </w:t>
+      </w:r>
+      <w:r>
+        <w:rPr>
+          <w:sz w:val="28"/>
+          <w:szCs w:val="28"/>
+        </w:rPr>
+        <w:t>четырех</w:t>
+      </w:r>
+      <w:r>
+        <w:rPr>
+          <w:sz w:val="28"/>
+          <w:szCs w:val="28"/>
+        </w:rPr>
+        <w:t xml:space="preserve"> монет – </w:t>
+      </w:r>
+      <w:r>
+        <w:rPr>
+          <w:sz w:val="28"/>
+          <w:szCs w:val="28"/>
+        </w:rPr>
+        <w:t>655</w:t>
+      </w:r>
+      <w:r>
+        <w:rPr>
+          <w:sz w:val="28"/>
+          <w:szCs w:val="28"/>
+        </w:rPr>
+        <w:t xml:space="preserve"> секунд</w:t>
+      </w:r>
+    </w:p>
+    <w:p>
+      <w:pPr>
+        <w:ind w:left="-426"/>
+        <w:jc w:val="both"/>
+        <w:rPr>
+          <w:sz w:val="28"/>
+          <w:szCs w:val="28"/>
+        </w:rPr>
+      </w:pPr>
+      <w:r>
+        <w:rPr>
+          <w:noProof/>
+        </w:rPr>
+        <w:drawing>
+          <wp:inline distT="0" distB="0" distL="0" distR="0" wp14:anchorId="1EC2E774" wp14:editId="74B408FF">
+            <wp:extent cx="5940425" cy="2150110"/>
+            <wp:effectExtent l="0" t="0" r="3175" b="2540"/>
+            <wp:docPr id="6" name="Рисунок 6"/>
+            <wp:cNvGraphicFramePr>
+              <a:graphicFrameLocks xmlns:a="http://schemas.openxmlformats.org/drawingml/2006/main" noChangeAspect="1"/>
+            </wp:cNvGraphicFramePr>
+            <a:graphic xmlns:a="http://schemas.openxmlformats.org/drawingml/2006/main">
+              <a:graphicData uri="http://schemas.openxmlformats.org/drawingml/2006/picture">
+                <pic:pic xmlns:pic="http://schemas.openxmlformats.org/drawingml/2006/picture">
+                  <pic:nvPicPr>
+                    <pic:cNvPr id="1" name=""/>
+                    <pic:cNvPicPr/>
+                  </pic:nvPicPr>
+                  <pic:blipFill>
+                    <a:blip r:embed="rId10"/>
+                    <a:stretch>
+                      <a:fillRect/>
+                    </a:stretch>
+                  </pic:blipFill>
+                  <pic:spPr>
+                    <a:xfrm>
+                      <a:off x="0" y="0"/>
+                      <a:ext cx="5940425" cy="2150110"/>
+                    </a:xfrm>
+                    <a:prstGeom prst="rect">
+                      <a:avLst/>
+                    </a:prstGeom>
+                  </pic:spPr>
+                </pic:pic>
+              </a:graphicData>
+            </a:graphic>
+          </wp:inline>
+        </w:drawing>
+      </w:r>
+    </w:p>
+    <w:p>
+      <w:pPr>
+        <w:ind w:left="-426"/>
+        <w:jc w:val="both"/>
+        <w:rPr>
+          <w:b/>
+          <w:bCs/>
+          <w:sz w:val="28"/>
+          <w:szCs w:val="28"/>
+        </w:rPr>
+      </w:pPr>
+      <w:r>
+        <w:rPr>
+          <w:b/>
+          <w:bCs/>
+          <w:sz w:val="28"/>
+          <w:szCs w:val="28"/>
+        </w:rPr>
+        <w:t xml:space="preserve">Ускоримся за счет использования </w:t>
+      </w:r>
+      <w:proofErr w:type="spellStart"/>
+      <w:r>
+        <w:rPr>
+          <w:b/>
+          <w:bCs/>
+          <w:sz w:val="28"/>
+          <w:szCs w:val="28"/>
+          <w:lang w:val="en-US"/>
+        </w:rPr>
+        <w:t>ProcessPoolExecutor</w:t>
+      </w:r>
+      <w:proofErr w:type="spellEnd"/>
+      <w:r>
+        <w:rPr>
+          <w:b/>
+          <w:bCs/>
+          <w:sz w:val="28"/>
+          <w:szCs w:val="28"/>
+        </w:rPr>
+        <w:t>.</w:t>
+      </w:r>
+    </w:p>
+    <w:p>
+      <w:pPr>
+        <w:ind w:left="-426"/>
+        <w:rPr>
+          <w:sz w:val="28"/>
+          <w:szCs w:val="28"/>
+        </w:rPr>
+      </w:pPr>
+      <w:r>
+        <w:rPr>
+          <w:sz w:val="28"/>
+          <w:szCs w:val="28"/>
+        </w:rPr>
+        <w:t xml:space="preserve">При </w:t>
+      </w:r>
+      <w:r>
+        <w:rPr>
+          <w:sz w:val="28"/>
+          <w:szCs w:val="28"/>
+        </w:rPr>
+        <w:t>max_workers=2</w:t>
+      </w:r>
+      <w:r>
+        <w:rPr>
+          <w:sz w:val="28"/>
+          <w:szCs w:val="28"/>
+        </w:rPr>
+        <w:t xml:space="preserve"> время работы – 112,5 секунд.</w:t>
+      </w:r>
+    </w:p>
+    <w:p>
+      <w:pPr>
+        <w:ind w:left="-426"/>
+        <w:rPr>
+          <w:sz w:val="28"/>
+          <w:szCs w:val="28"/>
+        </w:rPr>
+      </w:pPr>
+      <w:r>
+        <w:rPr>
+          <w:noProof/>
+        </w:rPr>
+        <w:drawing>
+          <wp:inline distT="0" distB="0" distL="0" distR="0" wp14:anchorId="78645DE5" wp14:editId="7800FA6D">
+            <wp:extent cx="5940425" cy="2801620"/>
+            <wp:effectExtent l="0" t="0" r="3175" b="0"/>
+            <wp:docPr id="5" name="Рисунок 5"/>
+            <wp:cNvGraphicFramePr>
+              <a:graphicFrameLocks xmlns:a="http://schemas.openxmlformats.org/drawingml/2006/main" noChangeAspect="1"/>
+            </wp:cNvGraphicFramePr>
+            <a:graphic xmlns:a="http://schemas.openxmlformats.org/drawingml/2006/main">
+              <a:graphicData uri="http://schemas.openxmlformats.org/drawingml/2006/picture">
+                <pic:pic xmlns:pic="http://schemas.openxmlformats.org/drawingml/2006/picture">
+                  <pic:nvPicPr>
+                    <pic:cNvPr id="1" name=""/>
+                    <pic:cNvPicPr/>
+                  </pic:nvPicPr>
+                  <pic:blipFill>
+                    <a:blip r:embed="rId11"/>
+                    <a:stretch>
+                      <a:fillRect/>
+                    </a:stretch>
+                  </pic:blipFill>
+                  <pic:spPr>
+                    <a:xfrm>
+                      <a:off x="0" y="0"/>
+                      <a:ext cx="5940425" cy="2801620"/>
+                    </a:xfrm>
+                    <a:prstGeom prst="rect">
+                      <a:avLst/>
+                    </a:prstGeom>
+                  </pic:spPr>
+                </pic:pic>
+              </a:graphicData>
+            </a:graphic>
+          </wp:inline>
+        </w:drawing>
+      </w:r>
+    </w:p>
+    <w:p>
+      <w:pPr>
+        <w:ind w:left="-426"/>
+        <w:rPr>
+          <w:sz w:val="28"/>
+          <w:szCs w:val="28"/>
+        </w:rPr>
+      </w:pPr>
+      <w:r>
+        <w:rPr>
+          <w:sz w:val="28"/>
+          <w:szCs w:val="28"/>
+        </w:rPr>
+        <w:t xml:space="preserve">Увеличим </w:t>
+      </w:r>
+      <w:r>
+        <w:rPr>
+          <w:sz w:val="28"/>
+          <w:szCs w:val="28"/>
+        </w:rPr>
+        <w:t>max_workers</w:t>
+      </w:r>
+      <w:r>
+        <w:rPr>
+          <w:sz w:val="28"/>
+          <w:szCs w:val="28"/>
+        </w:rPr>
+        <w:t xml:space="preserve"> до 4</w:t>
+      </w:r>
+    </w:p>
+    <w:p>
+      <w:pPr>
+        <w:ind w:left="-426"/>
+        <w:rPr>
+          <w:sz w:val="28"/>
+          <w:szCs w:val="28"/>
+          <w:lang w:val="en-US"/>
+        </w:rPr>
+      </w:pPr>
+      <w:r>
+        <w:rPr>
+          <w:sz w:val="28"/>
+          <w:szCs w:val="28"/>
+        </w:rPr>
+        <w:t xml:space="preserve">Время работы – всего </w:t>
+      </w:r>
+      <w:r>
+        <w:rPr>
+          <w:sz w:val="28"/>
+          <w:szCs w:val="28"/>
+          <w:lang w:val="en-US"/>
+        </w:rPr>
+        <w:t>1</w:t>
+      </w:r>
+      <w:r>
+        <w:rPr>
+          <w:sz w:val="28"/>
+          <w:szCs w:val="28"/>
+        </w:rPr>
+        <w:t>7 секунд</w:t>
+      </w:r>
+    </w:p>
+    <w:p>
+      <w:pPr>
+        <w:ind w:left="-426"/>
+        <w:rPr>
+          <w:sz w:val="28"/>
+          <w:szCs w:val="28"/>
+          <w:lang w:val="en-US"/>
+        </w:rPr>
+      </w:pPr>
+      <w:r>
+        <w:rPr>
+          <w:noProof/>
+        </w:rPr>
+        <w:drawing>
+          <wp:inline distT="0" distB="0" distL="0" distR="0" wp14:anchorId="4EDD3E99" wp14:editId="1F34CC9C">
+            <wp:extent cx="5940425" cy="1051560"/>
+            <wp:effectExtent l="0" t="0" r="3175" b="0"/>
+            <wp:docPr id="9" name="Рисунок 9"/>
+            <wp:cNvGraphicFramePr>
+              <a:graphicFrameLocks xmlns:a="http://schemas.openxmlformats.org/drawingml/2006/main" noChangeAspect="1"/>
+            </wp:cNvGraphicFramePr>
+            <a:graphic xmlns:a="http://schemas.openxmlformats.org/drawingml/2006/main">
+              <a:graphicData uri="http://schemas.openxmlformats.org/drawingml/2006/picture">
+                <pic:pic xmlns:pic="http://schemas.openxmlformats.org/drawingml/2006/picture">
+                  <pic:nvPicPr>
+                    <pic:cNvPr id="1" name=""/>
+                    <pic:cNvPicPr/>
+                  </pic:nvPicPr>
+                  <pic:blipFill>
+                    <a:blip r:embed="rId12"/>
+                    <a:stretch>
+                      <a:fillRect/>
+                    </a:stretch>
+                  </pic:blipFill>
+                  <pic:spPr>
+                    <a:xfrm>
+                      <a:off x="0" y="0"/>
+                      <a:ext cx="5940425" cy="1051560"/>
+                    </a:xfrm>
+                    <a:prstGeom prst="rect">
+                      <a:avLst/>
+                    </a:prstGeom>
+                  </pic:spPr>
+                </pic:pic>
+              </a:graphicData>
+            </a:graphic>
+          </wp:inline>
+        </w:drawing>
+      </w:r>
+    </w:p>
+    <w:p>
+      <w:pPr>
+        <w:ind w:left="-426"/>
+        <w:rPr>
+          <w:sz w:val="28"/>
+          <w:szCs w:val="28"/>
+        </w:rPr>
+      </w:pPr>
+      <w:r>
+        <w:rPr>
+          <w:sz w:val="28"/>
+          <w:szCs w:val="28"/>
+        </w:rPr>
+        <w:lastRenderedPageBreak/>
+        <w:t>Но при еще большем увеличении воркеров, например до 5, 10, 100, большого прироста производительности мы не увидим, так как физических ядер всего 4.</w:t>
+      </w:r>
+    </w:p>
+    <w:p>
+      <w:pPr>
+        <w:ind w:left="-426"/>
+        <w:rPr>
+          <w:sz w:val="28"/>
+          <w:szCs w:val="28"/>
+        </w:rPr>
+      </w:pPr>
+      <w:r>
+        <w:rPr>
+          <w:sz w:val="28"/>
+          <w:szCs w:val="28"/>
+        </w:rPr>
+        <w:t xml:space="preserve">Время работы при </w:t>
+      </w:r>
+      <w:r>
+        <w:rPr>
+          <w:sz w:val="28"/>
+          <w:szCs w:val="28"/>
+        </w:rPr>
+        <w:t>max_workers</w:t>
+      </w:r>
+      <w:r>
+        <w:rPr>
+          <w:sz w:val="28"/>
+          <w:szCs w:val="28"/>
+        </w:rPr>
+        <w:t xml:space="preserve"> = 5 – 67 секунд</w:t>
+      </w:r>
+    </w:p>
+    <w:p>
+      <w:pPr>
+        <w:ind w:left="-426"/>
+        <w:rPr>
+          <w:sz w:val="28"/>
+          <w:szCs w:val="28"/>
+        </w:rPr>
+      </w:pPr>
+      <w:r>
+        <w:rPr>
+          <w:noProof/>
+        </w:rPr>
+        <w:drawing>
+          <wp:inline distT="0" distB="0" distL="0" distR="0" wp14:anchorId="2D6B56BC" wp14:editId="29ABA688">
+            <wp:extent cx="5940425" cy="1394460"/>
+            <wp:effectExtent l="0" t="0" r="3175" b="0"/>
+            <wp:docPr id="10" name="Рисунок 10"/>
+            <wp:cNvGraphicFramePr>
+              <a:graphicFrameLocks xmlns:a="http://schemas.openxmlformats.org/drawingml/2006/main" noChangeAspect="1"/>
+            </wp:cNvGraphicFramePr>
+            <a:graphic xmlns:a="http://schemas.openxmlformats.org/drawingml/2006/main">
+              <a:graphicData uri="http://schemas.openxmlformats.org/drawingml/2006/picture">
+                <pic:pic xmlns:pic="http://schemas.openxmlformats.org/drawingml/2006/picture">
+                  <pic:nvPicPr>
+                    <pic:cNvPr id="1" name=""/>
+                    <pic:cNvPicPr/>
+                  </pic:nvPicPr>
+                  <pic:blipFill>
+                    <a:blip r:embed="rId13"/>
+                    <a:stretch>
+                      <a:fillRect/>
+                    </a:stretch>
+                  </pic:blipFill>
+                  <pic:spPr>
+                    <a:xfrm>
+                      <a:off x="0" y="0"/>
+                      <a:ext cx="5940425" cy="1394460"/>
+                    </a:xfrm>
+                    <a:prstGeom prst="rect">
+                      <a:avLst/>
+                    </a:prstGeom>
+                  </pic:spPr>
+                </pic:pic>
+              </a:graphicData>
+            </a:graphic>
+          </wp:inline>
+        </w:drawing>
+      </w:r>
+    </w:p>
+    <w:p>
+      <w:pPr>
+        <w:ind w:left="-426"/>
+        <w:rPr>
+          <w:sz w:val="28"/>
+          <w:szCs w:val="28"/>
+        </w:rPr>
+      </w:pPr>
+      <w:r>
+        <w:rPr>
+          <w:sz w:val="28"/>
+          <w:szCs w:val="28"/>
+        </w:rPr>
+        <w:t>max_workers</w:t>
+      </w:r>
+      <w:r>
+        <w:rPr>
+          <w:sz w:val="28"/>
+          <w:szCs w:val="28"/>
+        </w:rPr>
+        <w:t xml:space="preserve"> = 10 – 58</w:t>
+      </w:r>
+      <w:r>
+        <w:rPr>
+          <w:sz w:val="28"/>
+          <w:szCs w:val="28"/>
+        </w:rPr>
+        <w:t xml:space="preserve"> секунд</w:t>
+      </w:r>
+    </w:p>
+    <w:p>
+      <w:pPr>
+        <w:ind w:left="-426"/>
+        <w:rPr>
+          <w:sz w:val="28"/>
+          <w:szCs w:val="28"/>
+        </w:rPr>
+      </w:pPr>
+      <w:r>
+        <w:rPr>
+          <w:noProof/>
+        </w:rPr>
+        <w:drawing>
+          <wp:inline distT="0" distB="0" distL="0" distR="0" wp14:anchorId="37D644E2" wp14:editId="5A66D829">
+            <wp:extent cx="5940425" cy="1424940"/>
+            <wp:effectExtent l="0" t="0" r="3175" b="3810"/>
+            <wp:docPr id="12" name="Рисунок 12"/>
+            <wp:cNvGraphicFramePr>
+              <a:graphicFrameLocks xmlns:a="http://schemas.openxmlformats.org/drawingml/2006/main" noChangeAspect="1"/>
+            </wp:cNvGraphicFramePr>
+            <a:graphic xmlns:a="http://schemas.openxmlformats.org/drawingml/2006/main">
+              <a:graphicData uri="http://schemas.openxmlformats.org/drawingml/2006/picture">
+                <pic:pic xmlns:pic="http://schemas.openxmlformats.org/drawingml/2006/picture">
+                  <pic:nvPicPr>
+                    <pic:cNvPr id="1" name=""/>
+                    <pic:cNvPicPr/>
+                  </pic:nvPicPr>
+                  <pic:blipFill>
+                    <a:blip r:embed="rId14"/>
+                    <a:stretch>
+                      <a:fillRect/>
+                    </a:stretch>
+                  </pic:blipFill>
+                  <pic:spPr>
+                    <a:xfrm>
+                      <a:off x="0" y="0"/>
+                      <a:ext cx="5940425" cy="1424940"/>
+                    </a:xfrm>
+                    <a:prstGeom prst="rect">
+                      <a:avLst/>
+                    </a:prstGeom>
+                  </pic:spPr>
+                </pic:pic>
+              </a:graphicData>
+            </a:graphic>
+          </wp:inline>
+        </w:drawing>
+      </w:r>
+    </w:p>
+    <w:p>
+      <w:pPr>
+        <w:ind w:left="-426"/>
+        <w:jc w:val="both"/>
+        <w:rPr>
+          <w:sz w:val="28"/>
+          <w:szCs w:val="28"/>
+        </w:rPr>
+      </w:pPr>
+      <w:r>
+        <w:rPr>
+          <w:sz w:val="28"/>
+          <w:szCs w:val="28"/>
+        </w:rPr>
+        <w:t>max_workers</w:t>
+      </w:r>
+      <w:r>
+        <w:rPr>
+          <w:sz w:val="28"/>
+          <w:szCs w:val="28"/>
+        </w:rPr>
+        <w:t xml:space="preserve"> = 10</w:t>
+      </w:r>
+      <w:r>
+        <w:rPr>
+          <w:sz w:val="28"/>
+          <w:szCs w:val="28"/>
+        </w:rPr>
+        <w:t>0</w:t>
+      </w:r>
+      <w:r>
+        <w:rPr>
+          <w:sz w:val="28"/>
+          <w:szCs w:val="28"/>
+        </w:rPr>
+        <w:t xml:space="preserve"> </w:t>
+      </w:r>
+      <w:r>
+        <w:rPr>
+          <w:sz w:val="28"/>
+          <w:szCs w:val="28"/>
+        </w:rPr>
+        <w:t>нельзя установить, так как максимальное значение воркеров 61</w:t>
+      </w:r>
+    </w:p>
+    <w:p>
+      <w:pPr>
+        <w:ind w:left="-426"/>
+        <w:jc w:val="both"/>
+        <w:rPr>
+          <w:sz w:val="28"/>
+          <w:szCs w:val="28"/>
+        </w:rPr>
+      </w:pPr>
+      <w:r>
+        <w:rPr>
+          <w:sz w:val="28"/>
+          <w:szCs w:val="28"/>
+        </w:rPr>
+        <w:t>время при 61 воркере – 98 секунд</w:t>
+      </w:r>
+    </w:p>
+    <w:p>
+      <w:pPr>
+        <w:ind w:left="-426"/>
+        <w:rPr>
+          <w:sz w:val="28"/>
+          <w:szCs w:val="28"/>
+        </w:rPr>
+      </w:pPr>
+      <w:r>
+        <w:rPr>
+          <w:noProof/>
+        </w:rPr>
+        <w:drawing>
+          <wp:inline distT="0" distB="0" distL="0" distR="0" wp14:anchorId="7B1FF8F1" wp14:editId="13F9DC59">
+            <wp:extent cx="5940425" cy="1409700"/>
+            <wp:effectExtent l="0" t="0" r="3175" b="0"/>
+            <wp:docPr id="13" name="Рисунок 13"/>
+            <wp:cNvGraphicFramePr>
+              <a:graphicFrameLocks xmlns:a="http://schemas.openxmlformats.org/drawingml/2006/main" noChangeAspect="1"/>
+            </wp:cNvGraphicFramePr>
+            <a:graphic xmlns:a="http://schemas.openxmlformats.org/drawingml/2006/main">
+              <a:graphicData uri="http://schemas.openxmlformats.org/drawingml/2006/picture">
+                <pic:pic xmlns:pic="http://schemas.openxmlformats.org/drawingml/2006/picture">
+                  <pic:nvPicPr>
+                    <pic:cNvPr id="1" name=""/>
+                    <pic:cNvPicPr/>
+                  </pic:nvPicPr>
+                  <pic:blipFill>
+                    <a:blip r:embed="rId15"/>
+                    <a:stretch>
+                      <a:fillRect/>
+                    </a:stretch>
+                  </pic:blipFill>
+                  <pic:spPr>
+                    <a:xfrm>
+                      <a:off x="0" y="0"/>
+                      <a:ext cx="5940425" cy="1409700"/>
+                    </a:xfrm>
+                    <a:prstGeom prst="rect">
+                      <a:avLst/>
+                    </a:prstGeom>
+                  </pic:spPr>
+                </pic:pic>
+              </a:graphicData>
+            </a:graphic>
+          </wp:inline>
+        </w:drawing>
+      </w:r>
+    </w:p>
+    <w:p>
+      <w:pPr>
+        <w:ind w:left="-426"/>
+        <w:jc w:val="both"/>
+        <w:rPr>
+          <w:sz w:val="28"/>
+          <w:szCs w:val="28"/>
+        </w:rPr>
+      </w:pPr>
+      <w:r>
+        <w:rPr>
+          <w:sz w:val="28"/>
+          <w:szCs w:val="28"/>
+        </w:rPr>
+        <w:t>У</w:t>
+      </w:r>
+      <w:r>
+        <w:rPr>
+          <w:sz w:val="28"/>
+          <w:szCs w:val="28"/>
+        </w:rPr>
+        <w:t xml:space="preserve">величение количества </w:t>
+      </w:r>
+      <w:r>
+        <w:rPr>
+          <w:sz w:val="28"/>
+          <w:szCs w:val="28"/>
+        </w:rPr>
+        <w:t>процессов</w:t>
+      </w:r>
+      <w:r>
+        <w:rPr>
+          <w:sz w:val="28"/>
+          <w:szCs w:val="28"/>
+        </w:rPr>
+        <w:t xml:space="preserve"> влечет за собой увеличение используемой памяти и загрузки процессора, </w:t>
+      </w:r>
+      <w:r>
+        <w:rPr>
+          <w:sz w:val="28"/>
+          <w:szCs w:val="28"/>
+        </w:rPr>
+        <w:t>но</w:t>
+      </w:r>
+      <w:r>
+        <w:rPr>
+          <w:sz w:val="28"/>
+          <w:szCs w:val="28"/>
+        </w:rPr>
+        <w:t xml:space="preserve"> при этом дает выигрыш в скорости (времени) выполнения кода</w:t>
+      </w:r>
+      <w:r>
+        <w:rPr>
+          <w:sz w:val="28"/>
+          <w:szCs w:val="28"/>
+        </w:rPr>
+        <w:t>, если количество процессов не превышает</w:t>
+      </w:r>
+      <w:r>
+        <w:rPr>
+          <w:sz w:val="28"/>
+          <w:szCs w:val="28"/>
+        </w:rPr>
+        <w:t xml:space="preserve"> числа</w:t>
+      </w:r>
+      <w:r>
+        <w:rPr>
+          <w:sz w:val="28"/>
+          <w:szCs w:val="28"/>
+        </w:rPr>
+        <w:t xml:space="preserve"> физическ</w:t>
+      </w:r>
+      <w:r>
+        <w:rPr>
+          <w:sz w:val="28"/>
+          <w:szCs w:val="28"/>
+        </w:rPr>
+        <w:t>их ядер.</w:t>
+      </w:r>
+    </w:p>
     <w:sectPr>
-      <w:headerReference w:type="default" r:id="rId10"/>
+      <w:headerReference w:type="default" r:id="rId16"/>
       <w:pgSz w:w="11906" w:h="16838"/>
       <w:pgMar w:top="1134" w:right="850" w:bottom="1134" w:left="1701" w:header="708" w:footer="708" w:gutter="0"/>
       <w:cols w:space="708"/>

</xml_diff>